<commit_message>
artefatos AC3 e 4
</commit_message>
<xml_diff>
--- a/02 - Integrantes do projeto.docx
+++ b/02 - Integrantes do projeto.docx
@@ -20,17 +20,7 @@
         <w:ind w:left="0" w:right="0" w:firstLine="0"/>
         <w:jc w:val="left"/>
         <w:rPr>
-          <w:rFonts w:ascii="Arial" w:cs="Arial" w:eastAsia="Arial" w:hAnsi="Arial"/>
-          <w:b w:val="0"/>
-          <w:i w:val="0"/>
-          <w:smallCaps w:val="0"/>
-          <w:strike w:val="0"/>
-          <w:color w:val="000000"/>
-          <w:sz w:val="52"/>
-          <w:szCs w:val="52"/>
-          <w:u w:val="none"/>
-          <w:shd w:fill="auto" w:val="clear"/>
-          <w:vertAlign w:val="baseline"/>
+          <w:b w:val="1"/>
         </w:rPr>
       </w:pPr>
       <w:bookmarkStart w:colFirst="0" w:colLast="0" w:name="_gjdgxs" w:id="0"/>
@@ -52,29 +42,10 @@
         </w:rPr>
         <w:t xml:space="preserve">Integrantes do Projeto</w:t>
       </w:r>
-    </w:p>
-    <w:p>
-      <w:pPr>
-        <w:rPr/>
-      </w:pPr>
       <w:r>
         <w:rPr>
           <w:rtl w:val="0"/>
         </w:rPr>
-      </w:r>
-    </w:p>
-    <w:p>
-      <w:pPr>
-        <w:rPr>
-          <w:b w:val="1"/>
-        </w:rPr>
-      </w:pPr>
-      <w:r>
-        <w:rPr>
-          <w:b w:val="1"/>
-          <w:rtl w:val="0"/>
-        </w:rPr>
-        <w:t xml:space="preserve">Nome do Grupo OPE: GH Team</w:t>
       </w:r>
     </w:p>
     <w:p>
@@ -108,7 +79,34 @@
         <w:rPr>
           <w:rtl w:val="0"/>
         </w:rPr>
-        <w:t xml:space="preserve">Contato: Willians Cintra - Proprietário da empresa Cintra Instalações </w:t>
+        <w:t xml:space="preserve">Contato: Willians Cintra - Proprietário da empresa Cintra Instalações,  </w:t>
+      </w:r>
+      <w:r>
+        <w:rPr>
+          <w:rtl w:val="0"/>
+        </w:rPr>
+        <w:t xml:space="preserve">E-mail: </w:t>
+      </w:r>
+      <w:hyperlink r:id="rId6">
+        <w:r>
+          <w:rPr>
+            <w:color w:val="1155cc"/>
+            <w:u w:val="single"/>
+            <w:rtl w:val="0"/>
+          </w:rPr>
+          <w:t xml:space="preserve">cintrainstal@gmail.com</w:t>
+        </w:r>
+      </w:hyperlink>
+      <w:r>
+        <w:rPr>
+          <w:rtl w:val="0"/>
+        </w:rPr>
+        <w:t xml:space="preserve">, Telefone: +55 11 981725799.</w:t>
+      </w:r>
+      <w:r>
+        <w:rPr>
+          <w:rtl w:val="0"/>
+        </w:rPr>
       </w:r>
     </w:p>
     <w:p>
@@ -1044,7 +1042,7 @@
       </w:r>
     </w:p>
     <w:sectPr>
-      <w:pgSz w:h="16838" w:w="11906"/>
+      <w:pgSz w:h="16838" w:w="11906" w:orient="portrait"/>
       <w:pgMar w:bottom="850" w:top="850" w:left="850" w:right="1440" w:header="0" w:footer="720"/>
       <w:pgNumType w:start="1"/>
     </w:sectPr>

</xml_diff>